<commit_message>
Some more work on background literature
</commit_message>
<xml_diff>
--- a/BackgroundNotes.docx
+++ b/BackgroundNotes.docx
@@ -25,7 +25,13 @@
     </w:p>
     <w:p>
       <w:r>
-        <w:t xml:space="preserve">Found that there is a generally positive attitude towards generative AI in teaching and learning. According to John Biggs’ 3P model student perceptions of their learning environment, </w:t>
+        <w:t>Found that there is a generally positive attitude towards generative AI in teaching and learning. According to John Biggs’ 3P model</w:t>
+      </w:r>
+      <w:r>
+        <w:t>,</w:t>
+      </w:r>
+      <w:r>
+        <w:t xml:space="preserve"> student perceptions of their learning environment, </w:t>
       </w:r>
       <w:proofErr w:type="gramStart"/>
       <w:r>
@@ -107,17 +113,137 @@
           <w:b/>
           <w:bCs/>
         </w:rPr>
+        <w:t>Teaching for Quality Learning at University</w:t>
+      </w:r>
+    </w:p>
+    <w:p>
+      <w:pPr>
+        <w:rPr>
+          <w:b/>
+          <w:bCs/>
+        </w:rPr>
+      </w:pPr>
+      <w:r>
+        <w:rPr>
+          <w:b/>
+          <w:bCs/>
+        </w:rPr>
+        <w:t>John Bigg (2</w:t>
+      </w:r>
+      <w:r>
+        <w:rPr>
+          <w:b/>
+          <w:bCs/>
+          <w:vertAlign w:val="superscript"/>
+        </w:rPr>
+        <w:t>n</w:t>
+      </w:r>
+      <w:r>
+        <w:rPr>
+          <w:b/>
+          <w:bCs/>
+          <w:vertAlign w:val="superscript"/>
+        </w:rPr>
+        <w:t>d</w:t>
+      </w:r>
+      <w:r>
+        <w:rPr>
+          <w:b/>
+          <w:bCs/>
+        </w:rPr>
+        <w:t xml:space="preserve"> </w:t>
+      </w:r>
+      <w:proofErr w:type="spellStart"/>
+      <w:r>
+        <w:rPr>
+          <w:b/>
+          <w:bCs/>
+        </w:rPr>
+        <w:t>edn</w:t>
+      </w:r>
+      <w:proofErr w:type="spellEnd"/>
+      <w:r>
+        <w:rPr>
+          <w:b/>
+          <w:bCs/>
+        </w:rPr>
+        <w:t>. 2003)</w:t>
+      </w:r>
+    </w:p>
+    <w:p>
+      <w:pPr>
+        <w:rPr>
+          <w:b/>
+          <w:bCs/>
+        </w:rPr>
+      </w:pPr>
+      <w:r>
+        <w:rPr>
+          <w:b/>
+          <w:bCs/>
+        </w:rPr>
+        <w:t>Chapter 2, pp. 11-25</w:t>
+      </w:r>
+    </w:p>
+    <w:p>
+      <w:r>
+        <w:t>This is where the 3P model and idea of surface and deep learning</w:t>
+      </w:r>
+      <w:r>
+        <w:t xml:space="preserve"> are presented</w:t>
+      </w:r>
+      <w:r>
+        <w:t xml:space="preserve">. A surface approach to learning is when a student has the intention to simply get the task out of the way with minimum effort </w:t>
+      </w:r>
+      <w:proofErr w:type="gramStart"/>
+      <w:r>
+        <w:t>in order to</w:t>
+      </w:r>
+      <w:proofErr w:type="gramEnd"/>
+      <w:r>
+        <w:t xml:space="preserve"> meet the course requirements</w:t>
+      </w:r>
+      <w:r>
+        <w:t>, using a low level of the students’ cognitive abilities to get the work done or to make it appear that the work has been done</w:t>
+      </w:r>
+      <w:r>
+        <w:t xml:space="preserve">. A deep approach to learning arises from when a student feels a need to engage with tasks appropriately </w:t>
+      </w:r>
+      <w:r>
+        <w:t>to understand the underlying meaning behind the tasks, using a high level of cognitive ability to get the job done fully and properly. The 3P’s model describes three points which are important for learning: presage, before learning takes place (includes students’ prior knowledge and motivation); process, during learning (where student will engage in either surface or deep learning activities) and product, the outcomes of learning (where students will have either quantitative or qualitative knowledge and understanding of the subject matter). The model highlights the importance and impact that a students’ prior perceptions can have on their learning with positive perceptions leading to deep learning and negative perceptions leading to surface learning.</w:t>
+      </w:r>
+    </w:p>
+    <w:p/>
+    <w:p>
+      <w:pPr>
+        <w:rPr>
+          <w:b/>
+          <w:bCs/>
+        </w:rPr>
+      </w:pPr>
+      <w:r>
+        <w:rPr>
+          <w:b/>
+          <w:bCs/>
+        </w:rPr>
         <w:t>From Ban it till we understand it to resistance is futile</w:t>
       </w:r>
     </w:p>
     <w:p>
       <w:r>
+        <w:lastRenderedPageBreak/>
         <w:t>Some good explanations of the capabilities and limitations of AI tools.</w:t>
       </w:r>
     </w:p>
     <w:p>
       <w:r>
-        <w:t>A snapshot in time of university programming instructors’ thoughts on generative AI like ChatGPT. in early 2023. Found that in the short-term instructors were concerned about cheating which led to immediate reactions such as banning AI tools and weighing exams more (where AI tools aren’t allowed). In terms of long-term plans instructors diverged into two groups, one group who wanted to resist the use of AI tools by creating AI-proof assignments</w:t>
+        <w:t xml:space="preserve">A snapshot in time of university programming instructors’ thoughts on generative AI like ChatGPT. in early 2023. Found that in the short-term instructors were concerned about cheating which led to immediate reactions such as banning AI tools and weighing exams more (where AI tools aren’t allowed). </w:t>
+      </w:r>
+      <w:r>
+        <w:t>Instructors’ l</w:t>
+      </w:r>
+      <w:r>
+        <w:t>ong-term plans diverged into two groups, one group who wanted to resist the use of AI tools by creating AI-proof assignments</w:t>
       </w:r>
       <w:r>
         <w:t>, paper-based exams and focusing on teaching the fundamentals(analogy of math educators teaching the fundamentals of arithmetic and algebra after the invention of the calculator)</w:t>
@@ -128,7 +254,9 @@
     </w:p>
     <w:p>
       <w:r>
-        <w:lastRenderedPageBreak/>
+        <w:rPr>
+          <w:noProof/>
+        </w:rPr>
         <w:drawing>
           <wp:inline distT="0" distB="0" distL="0" distR="0" wp14:anchorId="22215A8D" wp14:editId="749B9D40">
             <wp:extent cx="5646909" cy="2370025"/>
@@ -166,6 +294,87 @@
         </w:drawing>
       </w:r>
     </w:p>
+    <w:p/>
+    <w:p>
+      <w:pPr>
+        <w:rPr>
+          <w:b/>
+          <w:bCs/>
+        </w:rPr>
+      </w:pPr>
+      <w:r>
+        <w:rPr>
+          <w:b/>
+          <w:bCs/>
+        </w:rPr>
+        <w:t>Education in the Era of Generative Artificial Intelligence</w:t>
+      </w:r>
+    </w:p>
+    <w:p>
+      <w:proofErr w:type="gramStart"/>
+      <w:r>
+        <w:t>Basically</w:t>
+      </w:r>
+      <w:proofErr w:type="gramEnd"/>
+      <w:r>
+        <w:t xml:space="preserve"> just an exploratory study into what ChatGPT is. Some discussion on the benefits of generative AI in terms of teaching and learning </w:t>
+      </w:r>
+      <w:proofErr w:type="gramStart"/>
+      <w:r>
+        <w:t>including:</w:t>
+      </w:r>
+      <w:proofErr w:type="gramEnd"/>
+      <w:r>
+        <w:t xml:space="preserve"> Personalized tutoring, automated essay grading, language translation, interactive and adaptive learning. </w:t>
+      </w:r>
+      <w:proofErr w:type="gramStart"/>
+      <w:r>
+        <w:t>Also</w:t>
+      </w:r>
+      <w:proofErr w:type="gramEnd"/>
+      <w:r>
+        <w:t xml:space="preserve"> discussion of the downsides of using generative AI for teaching and learning including:  Lack of human interaction, limited understanding, bias in training data, lack of creativity, dependency on data, lack of contextual understanding and privacy concerns.</w:t>
+      </w:r>
+    </w:p>
+    <w:p/>
+    <w:p>
+      <w:pPr>
+        <w:rPr>
+          <w:b/>
+          <w:bCs/>
+        </w:rPr>
+      </w:pPr>
+      <w:r>
+        <w:rPr>
+          <w:b/>
+          <w:bCs/>
+        </w:rPr>
+        <w:t>Would GPT-3 Get a Wharton MBA?</w:t>
+      </w:r>
+    </w:p>
+    <w:p>
+      <w:r>
+        <w:t>Most important part of this is</w:t>
+      </w:r>
+      <w:r>
+        <w:t xml:space="preserve"> the benefits to teaching: “</w:t>
+      </w:r>
+      <w:r>
+        <w:t xml:space="preserve">It normally takes me about 20 hours of work to create an exam and another 10 hours for </w:t>
+      </w:r>
+      <w:proofErr w:type="gramStart"/>
+      <w:r>
+        <w:t>TA’s</w:t>
+      </w:r>
+      <w:proofErr w:type="gramEnd"/>
+      <w:r>
+        <w:t xml:space="preserve"> to test the exam and write solutions to it. Now, I think we could get my exam writing time down to 10 hours and the TA time down to 5. In other words, we have a 100% productivity increase in the “exam writing operation”. It is easy to imagine similar magnitudes of improvement in grading processes, tutoring, and office hours.</w:t>
+      </w:r>
+      <w:r>
+        <w:t>”</w:t>
+      </w:r>
+    </w:p>
+    <w:p/>
     <w:sectPr>
       <w:pgSz w:w="11906" w:h="16838"/>
       <w:pgMar w:top="1440" w:right="1440" w:bottom="1440" w:left="1440" w:header="708" w:footer="708" w:gutter="0"/>

</xml_diff>

<commit_message>
minor update to background notes and uploaded meeting notes
</commit_message>
<xml_diff>
--- a/BackgroundNotes.docx
+++ b/BackgroundNotes.docx
@@ -431,6 +431,30 @@
       </w:r>
       <w:r>
         <w:t>. It currently does not acknowledge if It got code snippets from or if it generated them itself.</w:t>
+      </w:r>
+    </w:p>
+    <w:p/>
+    <w:p>
+      <w:pPr>
+        <w:rPr>
+          <w:b/>
+          <w:bCs/>
+        </w:rPr>
+      </w:pPr>
+      <w:r>
+        <w:rPr>
+          <w:b/>
+          <w:bCs/>
+        </w:rPr>
+        <w:t>Chatbots and AI in Education (AIEd) tools: The good, the bad, and the ugly</w:t>
+      </w:r>
+    </w:p>
+    <w:p>
+      <w:r>
+        <w:t xml:space="preserve">Bunch of </w:t>
+      </w:r>
+      <w:r>
+        <w:t>good and bad things about AI in education.</w:t>
       </w:r>
     </w:p>
     <w:sectPr>
@@ -988,7 +1012,6 @@
   <w:style w:type="character" w:default="1" w:styleId="DefaultParagraphFont">
     <w:name w:val="Default Paragraph Font"/>
     <w:uiPriority w:val="1"/>
-    <w:semiHidden/>
     <w:unhideWhenUsed/>
   </w:style>
   <w:style w:type="table" w:default="1" w:styleId="TableNormal">

</xml_diff>